<commit_message>
ADD - Mapping description
Also, some others changes were made.
</commit_message>
<xml_diff>
--- a/Dicionário de Dados.docx
+++ b/Dicionário de Dados.docx
@@ -1498,7 +1498,7 @@
           <w:szCs w:val="20"/>
           <w:rtl w:val="0"/>
         </w:rPr>
-        <w:t xml:space="preserve"> é um atributo multivalorado único que indica as coordenadas do prédio.</w:t>
+        <w:t xml:space="preserve"> é um atributo composto único que indica as coordenadas do prédio.</w:t>
       </w:r>
     </w:p>
     <w:p>
@@ -1884,162 +1884,6 @@
           <w:rtl w:val="0"/>
         </w:rPr>
         <w:t xml:space="preserve">Turma (1, n).</w:t>
-      </w:r>
-    </w:p>
-    <w:p>
-      <w:pPr>
-        <w:numPr>
-          <w:ilvl w:val="0"/>
-          <w:numId w:val="2"/>
-        </w:numPr>
-        <w:spacing w:line="360" w:lineRule="auto"/>
-        <w:ind w:left="720" w:hanging="360"/>
-        <w:rPr>
-          <w:b w:val="1"/>
-          <w:sz w:val="20"/>
-          <w:szCs w:val="20"/>
-        </w:rPr>
-      </w:pPr>
-      <w:r>
-        <w:rPr>
-          <w:b w:val="1"/>
-          <w:sz w:val="20"/>
-          <w:szCs w:val="20"/>
-          <w:rtl w:val="0"/>
-        </w:rPr>
-        <w:t xml:space="preserve">MATRÍCULA:</w:t>
-      </w:r>
-      <w:r>
-        <w:rPr>
-          <w:sz w:val="20"/>
-          <w:szCs w:val="20"/>
-          <w:rtl w:val="0"/>
-        </w:rPr>
-        <w:t xml:space="preserve"> é o relacionamento que define a matrícula de um aluno em determinada turma dentro da universidade, sendo realizado entre duas entidades:</w:t>
-      </w:r>
-    </w:p>
-    <w:p>
-      <w:pPr>
-        <w:numPr>
-          <w:ilvl w:val="1"/>
-          <w:numId w:val="2"/>
-        </w:numPr>
-        <w:spacing w:line="360" w:lineRule="auto"/>
-        <w:ind w:left="1440" w:hanging="360"/>
-        <w:rPr>
-          <w:sz w:val="20"/>
-          <w:szCs w:val="20"/>
-          <w:u w:val="none"/>
-        </w:rPr>
-      </w:pPr>
-      <w:r>
-        <w:rPr>
-          <w:sz w:val="20"/>
-          <w:szCs w:val="20"/>
-          <w:rtl w:val="0"/>
-        </w:rPr>
-        <w:t xml:space="preserve">Aluno (0, n).</w:t>
-      </w:r>
-    </w:p>
-    <w:p>
-      <w:pPr>
-        <w:numPr>
-          <w:ilvl w:val="1"/>
-          <w:numId w:val="2"/>
-        </w:numPr>
-        <w:spacing w:line="360" w:lineRule="auto"/>
-        <w:ind w:left="1440" w:hanging="360"/>
-        <w:rPr>
-          <w:sz w:val="20"/>
-          <w:szCs w:val="20"/>
-          <w:u w:val="none"/>
-        </w:rPr>
-      </w:pPr>
-      <w:r>
-        <w:rPr>
-          <w:sz w:val="20"/>
-          <w:szCs w:val="20"/>
-          <w:rtl w:val="0"/>
-        </w:rPr>
-        <w:t xml:space="preserve">Turma (0, n).</w:t>
-      </w:r>
-    </w:p>
-    <w:p>
-      <w:pPr>
-        <w:numPr>
-          <w:ilvl w:val="0"/>
-          <w:numId w:val="2"/>
-        </w:numPr>
-        <w:spacing w:line="360" w:lineRule="auto"/>
-        <w:ind w:left="720" w:hanging="360"/>
-        <w:rPr>
-          <w:b w:val="1"/>
-          <w:sz w:val="20"/>
-          <w:szCs w:val="20"/>
-        </w:rPr>
-      </w:pPr>
-      <w:r>
-        <w:rPr>
-          <w:b w:val="1"/>
-          <w:sz w:val="20"/>
-          <w:szCs w:val="20"/>
-          <w:rtl w:val="0"/>
-        </w:rPr>
-        <w:t xml:space="preserve">INSCRIÇÃO:</w:t>
-      </w:r>
-      <w:r>
-        <w:rPr>
-          <w:sz w:val="20"/>
-          <w:szCs w:val="20"/>
-          <w:rtl w:val="0"/>
-        </w:rPr>
-        <w:t xml:space="preserve"> é o relacionamento que indica a inscrição do aluno em vagas para bolsas de graduação disponíveis, sendo realizado entre duas entidades:</w:t>
-      </w:r>
-    </w:p>
-    <w:p>
-      <w:pPr>
-        <w:numPr>
-          <w:ilvl w:val="1"/>
-          <w:numId w:val="2"/>
-        </w:numPr>
-        <w:spacing w:line="360" w:lineRule="auto"/>
-        <w:ind w:left="1440" w:hanging="360"/>
-        <w:rPr>
-          <w:sz w:val="20"/>
-          <w:szCs w:val="20"/>
-          <w:u w:val="none"/>
-        </w:rPr>
-      </w:pPr>
-      <w:r>
-        <w:rPr>
-          <w:sz w:val="20"/>
-          <w:szCs w:val="20"/>
-          <w:rtl w:val="0"/>
-        </w:rPr>
-        <w:t xml:space="preserve">Aluno (0, n).</w:t>
-      </w:r>
-    </w:p>
-    <w:p>
-      <w:pPr>
-        <w:numPr>
-          <w:ilvl w:val="1"/>
-          <w:numId w:val="2"/>
-        </w:numPr>
-        <w:spacing w:line="360" w:lineRule="auto"/>
-        <w:ind w:left="1440" w:hanging="360"/>
-        <w:rPr>
-          <w:sz w:val="20"/>
-          <w:szCs w:val="20"/>
-          <w:u w:val="none"/>
-        </w:rPr>
-      </w:pPr>
-      <w:r>
-        <w:rPr>
-          <w:sz w:val="20"/>
-          <w:szCs w:val="20"/>
-          <w:rtl w:val="0"/>
-        </w:rPr>
-        <w:t xml:space="preserve">Bolsa de graduação (1, n).</w:t>
         <w:br w:type="textWrapping"/>
         <w:t xml:space="preserve">E possuindo o atributo:</w:t>
       </w:r>
@@ -2065,6 +1909,196 @@
           <w:szCs w:val="20"/>
           <w:rtl w:val="0"/>
         </w:rPr>
+        <w:t xml:space="preserve">Papel atribuído:</w:t>
+      </w:r>
+      <w:r>
+        <w:rPr>
+          <w:sz w:val="20"/>
+          <w:szCs w:val="20"/>
+          <w:rtl w:val="0"/>
+        </w:rPr>
+        <w:t xml:space="preserve"> define o papel do professor em relação a turma, podendo ser ‘Prático’ ou ‘Teórico’.</w:t>
+      </w:r>
+    </w:p>
+    <w:p>
+      <w:pPr>
+        <w:numPr>
+          <w:ilvl w:val="0"/>
+          <w:numId w:val="2"/>
+        </w:numPr>
+        <w:spacing w:line="360" w:lineRule="auto"/>
+        <w:ind w:left="720" w:hanging="360"/>
+        <w:rPr>
+          <w:b w:val="1"/>
+          <w:sz w:val="20"/>
+          <w:szCs w:val="20"/>
+        </w:rPr>
+      </w:pPr>
+      <w:r>
+        <w:rPr>
+          <w:b w:val="1"/>
+          <w:sz w:val="20"/>
+          <w:szCs w:val="20"/>
+          <w:rtl w:val="0"/>
+        </w:rPr>
+        <w:t xml:space="preserve">MATRÍCULA:</w:t>
+      </w:r>
+      <w:r>
+        <w:rPr>
+          <w:sz w:val="20"/>
+          <w:szCs w:val="20"/>
+          <w:rtl w:val="0"/>
+        </w:rPr>
+        <w:t xml:space="preserve"> é o relacionamento que define a matrícula de um aluno em determinada turma dentro da universidade, sendo realizado entre duas entidades:</w:t>
+      </w:r>
+    </w:p>
+    <w:p>
+      <w:pPr>
+        <w:numPr>
+          <w:ilvl w:val="1"/>
+          <w:numId w:val="2"/>
+        </w:numPr>
+        <w:spacing w:line="360" w:lineRule="auto"/>
+        <w:ind w:left="1440" w:hanging="360"/>
+        <w:rPr>
+          <w:sz w:val="20"/>
+          <w:szCs w:val="20"/>
+          <w:u w:val="none"/>
+        </w:rPr>
+      </w:pPr>
+      <w:r>
+        <w:rPr>
+          <w:sz w:val="20"/>
+          <w:szCs w:val="20"/>
+          <w:rtl w:val="0"/>
+        </w:rPr>
+        <w:t xml:space="preserve">Aluno (0, n).</w:t>
+      </w:r>
+    </w:p>
+    <w:p>
+      <w:pPr>
+        <w:numPr>
+          <w:ilvl w:val="1"/>
+          <w:numId w:val="2"/>
+        </w:numPr>
+        <w:spacing w:line="360" w:lineRule="auto"/>
+        <w:ind w:left="1440" w:hanging="360"/>
+        <w:rPr>
+          <w:sz w:val="20"/>
+          <w:szCs w:val="20"/>
+          <w:u w:val="none"/>
+        </w:rPr>
+      </w:pPr>
+      <w:r>
+        <w:rPr>
+          <w:sz w:val="20"/>
+          <w:szCs w:val="20"/>
+          <w:rtl w:val="0"/>
+        </w:rPr>
+        <w:t xml:space="preserve">Turma (0, n).</w:t>
+      </w:r>
+    </w:p>
+    <w:p>
+      <w:pPr>
+        <w:numPr>
+          <w:ilvl w:val="0"/>
+          <w:numId w:val="2"/>
+        </w:numPr>
+        <w:spacing w:line="360" w:lineRule="auto"/>
+        <w:ind w:left="720" w:hanging="360"/>
+        <w:rPr>
+          <w:b w:val="1"/>
+          <w:sz w:val="20"/>
+          <w:szCs w:val="20"/>
+        </w:rPr>
+      </w:pPr>
+      <w:r>
+        <w:rPr>
+          <w:b w:val="1"/>
+          <w:sz w:val="20"/>
+          <w:szCs w:val="20"/>
+          <w:rtl w:val="0"/>
+        </w:rPr>
+        <w:t xml:space="preserve">INSCRIÇÃO:</w:t>
+      </w:r>
+      <w:r>
+        <w:rPr>
+          <w:sz w:val="20"/>
+          <w:szCs w:val="20"/>
+          <w:rtl w:val="0"/>
+        </w:rPr>
+        <w:t xml:space="preserve"> é o relacionamento que indica a inscrição do aluno em bolsas de graduação, sendo realizado entre duas entidades:</w:t>
+      </w:r>
+    </w:p>
+    <w:p>
+      <w:pPr>
+        <w:numPr>
+          <w:ilvl w:val="1"/>
+          <w:numId w:val="2"/>
+        </w:numPr>
+        <w:spacing w:line="360" w:lineRule="auto"/>
+        <w:ind w:left="1440" w:hanging="360"/>
+        <w:rPr>
+          <w:sz w:val="20"/>
+          <w:szCs w:val="20"/>
+          <w:u w:val="none"/>
+        </w:rPr>
+      </w:pPr>
+      <w:r>
+        <w:rPr>
+          <w:sz w:val="20"/>
+          <w:szCs w:val="20"/>
+          <w:rtl w:val="0"/>
+        </w:rPr>
+        <w:t xml:space="preserve">Aluno (0, n).</w:t>
+      </w:r>
+    </w:p>
+    <w:p>
+      <w:pPr>
+        <w:numPr>
+          <w:ilvl w:val="1"/>
+          <w:numId w:val="2"/>
+        </w:numPr>
+        <w:spacing w:line="360" w:lineRule="auto"/>
+        <w:ind w:left="1440" w:hanging="360"/>
+        <w:rPr>
+          <w:sz w:val="20"/>
+          <w:szCs w:val="20"/>
+          <w:u w:val="none"/>
+        </w:rPr>
+      </w:pPr>
+      <w:r>
+        <w:rPr>
+          <w:sz w:val="20"/>
+          <w:szCs w:val="20"/>
+          <w:rtl w:val="0"/>
+        </w:rPr>
+        <w:t xml:space="preserve">Bolsa de graduação (1, 1).</w:t>
+        <w:br w:type="textWrapping"/>
+        <w:t xml:space="preserve">E possuindo o atributo:</w:t>
+      </w:r>
+    </w:p>
+    <w:p>
+      <w:pPr>
+        <w:numPr>
+          <w:ilvl w:val="1"/>
+          <w:numId w:val="2"/>
+        </w:numPr>
+        <w:spacing w:line="360" w:lineRule="auto"/>
+        <w:ind w:left="1440" w:hanging="360"/>
+        <w:rPr>
+          <w:b w:val="1"/>
+          <w:sz w:val="20"/>
+          <w:szCs w:val="20"/>
+        </w:rPr>
+      </w:pPr>
+      <w:r>
+        <w:rPr>
+          <w:b w:val="1"/>
+          <w:sz w:val="20"/>
+          <w:szCs w:val="20"/>
+          <w:rtl w:val="0"/>
+        </w:rPr>
         <w:t xml:space="preserve">Conta bancária:</w:t>
       </w:r>
       <w:r>
@@ -2073,7 +2107,7 @@
           <w:szCs w:val="20"/>
           <w:rtl w:val="0"/>
         </w:rPr>
-        <w:t xml:space="preserve"> é um atributo multivalorado opcional que indica a conta do aluno que poderá realizar a bolsa, sendo composto por:</w:t>
+        <w:t xml:space="preserve"> é um atributo composto opcional que indica a conta do aluno que poderá realizar a bolsa, sendo composto por:</w:t>
       </w:r>
     </w:p>
     <w:p>

</xml_diff>

<commit_message>
UPD - 'Horario' syntax added
</commit_message>
<xml_diff>
--- a/Dicionário de Dados.docx
+++ b/Dicionário de Dados.docx
@@ -35,8 +35,33 @@
           <w:sz w:val="20"/>
           <w:szCs w:val="20"/>
         </w:rPr>
-        <w:t>Henry Bernardo Kochenborger de Avila</w:t>
-      </w:r>
+        <w:t xml:space="preserve">Henry Bernardo </w:t>
+      </w:r>
+      <w:proofErr w:type="spellStart"/>
+      <w:r>
+        <w:rPr>
+          <w:sz w:val="20"/>
+          <w:szCs w:val="20"/>
+        </w:rPr>
+        <w:t>Kochenborger</w:t>
+      </w:r>
+      <w:proofErr w:type="spellEnd"/>
+      <w:r>
+        <w:rPr>
+          <w:sz w:val="20"/>
+          <w:szCs w:val="20"/>
+        </w:rPr>
+        <w:t xml:space="preserve"> de </w:t>
+      </w:r>
+      <w:proofErr w:type="spellStart"/>
+      <w:r>
+        <w:rPr>
+          <w:sz w:val="20"/>
+          <w:szCs w:val="20"/>
+        </w:rPr>
+        <w:t>Avila</w:t>
+      </w:r>
+      <w:proofErr w:type="spellEnd"/>
     </w:p>
     <w:p>
       <w:pPr>
@@ -52,7 +77,23 @@
           <w:sz w:val="20"/>
           <w:szCs w:val="20"/>
         </w:rPr>
-        <w:t>Marcos Samuel Winkel Landi</w:t>
+        <w:t xml:space="preserve">Marcos Samuel </w:t>
+      </w:r>
+      <w:proofErr w:type="spellStart"/>
+      <w:r>
+        <w:rPr>
+          <w:sz w:val="20"/>
+          <w:szCs w:val="20"/>
+        </w:rPr>
+        <w:t>Winkel</w:t>
+      </w:r>
+      <w:proofErr w:type="spellEnd"/>
+      <w:r>
+        <w:rPr>
+          <w:sz w:val="20"/>
+          <w:szCs w:val="20"/>
+        </w:rPr>
+        <w:t xml:space="preserve"> Landi</w:t>
       </w:r>
     </w:p>
     <w:p>
@@ -1001,7 +1042,22 @@
           <w:sz w:val="20"/>
           <w:szCs w:val="20"/>
         </w:rPr>
-        <w:t xml:space="preserve"> é a identificação da turma dentro da disciplina na universidade.</w:t>
+        <w:t xml:space="preserve"> é a identificação </w:t>
+      </w:r>
+      <w:r>
+        <w:rPr>
+          <w:sz w:val="20"/>
+          <w:szCs w:val="20"/>
+          <w:u w:val="single"/>
+        </w:rPr>
+        <w:t>da</w:t>
+      </w:r>
+      <w:r>
+        <w:rPr>
+          <w:sz w:val="20"/>
+          <w:szCs w:val="20"/>
+        </w:rPr>
+        <w:t xml:space="preserve"> turma dentro da disciplina na universidade.</w:t>
       </w:r>
     </w:p>
     <w:p>
@@ -1046,6 +1102,27 @@
         </w:rPr>
         <w:t xml:space="preserve"> dos momentos que haverá aula nesta turma, como, por exemplo, “Segunda-Feira 13:30-15:10; Quarta-Feira 13:30-15:10”.</w:t>
       </w:r>
+      <w:r>
+        <w:rPr>
+          <w:sz w:val="20"/>
+          <w:szCs w:val="20"/>
+        </w:rPr>
+        <w:t xml:space="preserve"> Possui uma sintaxe bem fixa dada por [&lt;dia da semana&gt;&lt;inicio da aula neste dia&gt;-&lt;fim da aula neste dia&gt;;], em que se deve ordenar por dia da semana e por </w:t>
+      </w:r>
+      <w:r>
+        <w:rPr>
+          <w:sz w:val="20"/>
+          <w:szCs w:val="20"/>
+        </w:rPr>
+        <w:t>início</w:t>
+      </w:r>
+      <w:r>
+        <w:rPr>
+          <w:sz w:val="20"/>
+          <w:szCs w:val="20"/>
+        </w:rPr>
+        <w:t xml:space="preserve"> da aula.</w:t>
+      </w:r>
     </w:p>
     <w:p>
       <w:pPr>
@@ -1073,7 +1150,30 @@
           <w:sz w:val="20"/>
           <w:szCs w:val="20"/>
         </w:rPr>
-        <w:t xml:space="preserve"> é um número que define o número de alunos que ainda podem se matricular na turma.</w:t>
+        <w:t xml:space="preserve"> é um número que define o número de alunos que ainda podem se </w:t>
+      </w:r>
+      <w:r>
+        <w:rPr>
+          <w:sz w:val="20"/>
+          <w:szCs w:val="20"/>
+        </w:rPr>
+        <w:t>ma</w:t>
+      </w:r>
+      <w:bookmarkStart w:id="0" w:name="_GoBack"/>
+      <w:bookmarkEnd w:id="0"/>
+      <w:r>
+        <w:rPr>
+          <w:sz w:val="20"/>
+          <w:szCs w:val="20"/>
+        </w:rPr>
+        <w:t>tricular</w:t>
+      </w:r>
+      <w:r>
+        <w:rPr>
+          <w:sz w:val="20"/>
+          <w:szCs w:val="20"/>
+        </w:rPr>
+        <w:t xml:space="preserve"> na turma.</w:t>
       </w:r>
     </w:p>
     <w:p>
@@ -1298,6 +1398,7 @@
           <w:sz w:val="20"/>
           <w:szCs w:val="20"/>
         </w:rPr>
+        <w:lastRenderedPageBreak/>
         <w:t>Etapa:</w:t>
       </w:r>
       <w:r>
@@ -1327,7 +1428,6 @@
           <w:sz w:val="20"/>
           <w:szCs w:val="20"/>
         </w:rPr>
-        <w:lastRenderedPageBreak/>
         <w:t>Obrigatoriedade:</w:t>
       </w:r>
       <w:r>
@@ -1911,6 +2011,7 @@
           <w:sz w:val="20"/>
           <w:szCs w:val="20"/>
         </w:rPr>
+        <w:lastRenderedPageBreak/>
         <w:t>INSCRIÇÃO:</w:t>
       </w:r>
       <w:r>
@@ -1958,7 +2059,6 @@
           <w:sz w:val="20"/>
           <w:szCs w:val="20"/>
         </w:rPr>
-        <w:lastRenderedPageBreak/>
         <w:t>Bolsa de graduação (1, 1).</w:t>
       </w:r>
       <w:r>
@@ -2190,8 +2290,6 @@
         </w:rPr>
         <w:t>Monitoria</w:t>
       </w:r>
-      <w:bookmarkStart w:id="0" w:name="_GoBack"/>
-      <w:bookmarkEnd w:id="0"/>
       <w:r>
         <w:rPr>
           <w:sz w:val="20"/>
@@ -2584,6 +2682,7 @@
           <w:sz w:val="20"/>
           <w:szCs w:val="20"/>
         </w:rPr>
+        <w:lastRenderedPageBreak/>
         <w:t>LOCALIDADE:</w:t>
       </w:r>
       <w:r>
@@ -2631,7 +2730,6 @@
           <w:sz w:val="20"/>
           <w:szCs w:val="20"/>
         </w:rPr>
-        <w:lastRenderedPageBreak/>
         <w:t>Sala (0, n).</w:t>
       </w:r>
     </w:p>

</xml_diff>